<commit_message>
OrologioWEBPonto - Diagrama de casos de uso Diagrama De Classe OrologioWEBPonto
</commit_message>
<xml_diff>
--- a/OrologioWEBPONTO-Visãogeral.docx
+++ b/OrologioWEBPONTO-Visãogeral.docx
@@ -454,7 +454,25 @@
           <w:sz w:val="24"/>
           <w:szCs w:val="24"/>
         </w:rPr>
-        <w:t>O acesso ao sistema pelos usuários deverá ser condicionado a níveis de acesso (Administrador, RH, Gerente, Funcionário), onde cada nível terá permissões diferenciadas e visualizará opções especificas.</w:t>
+        <w:t>O acesso ao sistema pelos usuários deverá ser condicionado a níveis de acesso (Adminis</w:t>
+      </w:r>
+      <w:r>
+        <w:rPr>
+          <w:rFonts w:ascii="Arial" w:hAnsi="Arial" w:cs="Arial"/>
+          <w:sz w:val="24"/>
+          <w:szCs w:val="24"/>
+        </w:rPr>
+        <w:t>trador, RH, Gerente</w:t>
+      </w:r>
+      <w:bookmarkStart w:id="0" w:name="_GoBack"/>
+      <w:bookmarkEnd w:id="0"/>
+      <w:r>
+        <w:rPr>
+          <w:rFonts w:ascii="Arial" w:hAnsi="Arial" w:cs="Arial"/>
+          <w:sz w:val="24"/>
+          <w:szCs w:val="24"/>
+        </w:rPr>
+        <w:t>), onde cada nível terá permissões diferenciadas e visualizará opções especificas.</w:t>
       </w:r>
     </w:p>
     <w:p>
@@ -686,17 +704,7 @@
           <w:sz w:val="24"/>
           <w:szCs w:val="24"/>
         </w:rPr>
-        <w:t xml:space="preserve"> o total de horas trabalhadas para cada func</w:t>
-      </w:r>
-      <w:bookmarkStart w:id="0" w:name="_GoBack"/>
-      <w:bookmarkEnd w:id="0"/>
-      <w:r>
-        <w:rPr>
-          <w:rFonts w:ascii="Arial" w:hAnsi="Arial" w:cs="Arial"/>
-          <w:sz w:val="24"/>
-          <w:szCs w:val="24"/>
-        </w:rPr>
-        <w:t>ionário.</w:t>
+        <w:t xml:space="preserve"> o total de horas trabalhadas para cada funcionário.</w:t>
       </w:r>
     </w:p>
     <w:sectPr>

</xml_diff>